<commit_message>
Avance 3, interfaz y código
</commit_message>
<xml_diff>
--- a/ManualTécnicoPF.docx
+++ b/ManualTécnicoPF.docx
@@ -1386,18 +1386,31 @@
         </w:rPr>
         <w:t>Java 1.8.0_201 o compatibles.</w:t>
       </w:r>
+    </w:p>
+    <w:p>
+      <w:pPr>
+        <w:pStyle w:val="Prrafodelista"/>
+        <w:numPr>
+          <w:ilvl w:val="0"/>
+          <w:numId w:val="3"/>
+        </w:numPr>
+        <w:rPr>
+          <w:rFonts w:ascii="Arial" w:hAnsi="Arial" w:cs="Arial"/>
+          <w:sz w:val="28"/>
+          <w:szCs w:val="28"/>
+        </w:rPr>
+      </w:pPr>
       <w:bookmarkStart w:id="0" w:name="_GoBack"/>
-      <w:bookmarkEnd w:id="0"/>
       <w:r>
         <w:rPr>
           <w:noProof/>
           <w:lang w:eastAsia="es-GT"/>
         </w:rPr>
         <w:drawing>
-          <wp:anchor distT="0" distB="0" distL="114300" distR="114300" simplePos="0" relativeHeight="251661312" behindDoc="0" locked="0" layoutInCell="1" allowOverlap="1" wp14:anchorId="354C5029" wp14:editId="4BABF602">
+          <wp:anchor distT="0" distB="0" distL="114300" distR="114300" simplePos="0" relativeHeight="251661312" behindDoc="0" locked="0" layoutInCell="1" allowOverlap="1" wp14:anchorId="281AD8E3" wp14:editId="28FF4453">
             <wp:simplePos x="0" y="0"/>
             <wp:positionH relativeFrom="margin">
-              <wp:posOffset>3699510</wp:posOffset>
+              <wp:posOffset>3710940</wp:posOffset>
             </wp:positionH>
             <wp:positionV relativeFrom="margin">
               <wp:posOffset>5090795</wp:posOffset>
@@ -1449,20 +1462,7 @@
           </wp:anchor>
         </w:drawing>
       </w:r>
-    </w:p>
-    <w:p>
-      <w:pPr>
-        <w:pStyle w:val="Prrafodelista"/>
-        <w:numPr>
-          <w:ilvl w:val="0"/>
-          <w:numId w:val="3"/>
-        </w:numPr>
-        <w:rPr>
-          <w:rFonts w:ascii="Arial" w:hAnsi="Arial" w:cs="Arial"/>
-          <w:sz w:val="28"/>
-          <w:szCs w:val="28"/>
-        </w:rPr>
-      </w:pPr>
+      <w:bookmarkEnd w:id="0"/>
       <w:proofErr w:type="spellStart"/>
       <w:r>
         <w:rPr>

</xml_diff>